<commit_message>
correction fautes de Florian
</commit_message>
<xml_diff>
--- a/rapport_projet_IFB.docx
+++ b/rapport_projet_IFB.docx
@@ -21,7 +21,23 @@
     </w:p>
     <w:p>
       <w:r>
-        <w:t>Dans le carde de l’UV IFB nous avons du réaliser un jeu de Belote Coinché en C. Le cahier des charge nous impose de programmer uniquement en C et de faire un programme qu</w:t>
+        <w:t xml:space="preserve">Dans </w:t>
+      </w:r>
+      <w:proofErr w:type="gramStart"/>
+      <w:r>
+        <w:t>le carde</w:t>
+      </w:r>
+      <w:proofErr w:type="gramEnd"/>
+      <w:r>
+        <w:t xml:space="preserve"> de l’UV IFB nous avons du réaliser un jeu de Belote Coinché en C. Le cahier </w:t>
+      </w:r>
+      <w:proofErr w:type="gramStart"/>
+      <w:r>
+        <w:t>des charge</w:t>
+      </w:r>
+      <w:proofErr w:type="gramEnd"/>
+      <w:r>
+        <w:t xml:space="preserve"> nous impose de programmer uniquement en C et de faire un programme qu</w:t>
       </w:r>
       <w:r>
         <w:t>i s’exécute dans la console.</w:t>
@@ -31,9 +47,11 @@
       <w:pPr>
         <w:pStyle w:val="Titre2"/>
       </w:pPr>
+      <w:proofErr w:type="gramStart"/>
       <w:r>
         <w:t>Sources utilisée</w:t>
       </w:r>
+      <w:proofErr w:type="gramEnd"/>
     </w:p>
     <w:p>
       <w:hyperlink r:id="rId7" w:history="1">
@@ -46,7 +64,7 @@
       </w:hyperlink>
     </w:p>
     <w:p>
-      <w:hyperlink r:id="rId8" w:history="1">
+      <w:hyperlink r:id="rId8" w:anchor="7" w:history="1">
         <w:r>
           <w:rPr>
             <w:rStyle w:val="Lienhypertexte"/>
@@ -66,6 +84,9 @@
     </w:p>
     <w:p/>
     <w:p>
+      <w:pPr>
+        <w:jc w:val="both"/>
+      </w:pPr>
       <w:r>
         <w:t xml:space="preserve">Afin de réaliser ce projet et sachant </w:t>
       </w:r>
@@ -76,13 +97,27 @@
         <w:t>à</w:t>
       </w:r>
       <w:r>
-        <w:t xml:space="preserve"> cause du confinement il serait très difficile pour les membres du projet de ce retrouver en </w:t>
+        <w:t xml:space="preserve"> cause du confinement il serait très difficile pour les membres du projet de </w:t>
+      </w:r>
+      <w:r>
+        <w:t>se</w:t>
+      </w:r>
+      <w:r>
+        <w:t xml:space="preserve"> retrouver en </w:t>
       </w:r>
       <w:r>
         <w:t>présentiel</w:t>
       </w:r>
       <w:r>
-        <w:t xml:space="preserve"> pour ce coordonner sur le projet nous avons utiliser la plateforme discord afin de communiquer sur les problème que nous avons rencontré et sur les fonction à réaliser. Pour stoker et </w:t>
+        <w:t xml:space="preserve"> pour </w:t>
+      </w:r>
+      <w:proofErr w:type="gramStart"/>
+      <w:r>
+        <w:t>ce</w:t>
+      </w:r>
+      <w:proofErr w:type="gramEnd"/>
+      <w:r>
+        <w:t xml:space="preserve"> coordonner sur le projet nous avons utiliser la plateforme discord afin de communiquer sur les problème que nous avons rencontré et sur les fonction à réaliser. Pour stoker et </w:t>
       </w:r>
       <w:r>
         <w:t>versionner</w:t>
@@ -97,8 +132,21 @@
         <w:t xml:space="preserve"> GitHub qui nous permet de travailler simultanément sur le projet et de toujours avoir la version du code la plus à jour</w:t>
       </w:r>
       <w:r>
-        <w:t xml:space="preserve">. Voici le lien de notre projet publique sur GitHub : </w:t>
-      </w:r>
+        <w:t xml:space="preserve">. Voici le lien de </w:t>
+      </w:r>
+      <w:r>
+        <w:t>notre projet public</w:t>
+      </w:r>
+      <w:r>
+        <w:t xml:space="preserve"> sur GitHub : </w:t>
+      </w:r>
+    </w:p>
+    <w:p>
+      <w:pPr>
+        <w:rPr>
+          <w:rStyle w:val="Lienhypertexte"/>
+        </w:rPr>
+      </w:pPr>
       <w:hyperlink r:id="rId9" w:history="1">
         <w:r>
           <w:rPr>
@@ -107,6 +155,8 @@
           <w:t>https://github.com/Flo3171/IFB_projet_Belote</w:t>
         </w:r>
       </w:hyperlink>
+    </w:p>
+    <w:p>
       <w:r>
         <w:t xml:space="preserve"> (Flo3171 est le pseudo de Florian CLOAREC et </w:t>
       </w:r>
@@ -138,8 +188,17 @@
       </w:r>
     </w:p>
     <w:p>
-      <w:r>
-        <w:t xml:space="preserve">Nous allons maintenant vous détailler les solution technique que nous avons mis en place et la façon dont nous avons réalisé les différents points du cahier des charges dans l’ordre </w:t>
+      <w:pPr>
+        <w:jc w:val="both"/>
+      </w:pPr>
+      <w:r>
+        <w:t xml:space="preserve">Nous allons maintenant vous détailler </w:t>
+      </w:r>
+      <w:r>
+        <w:t>les solutions techniques</w:t>
+      </w:r>
+      <w:r>
+        <w:t xml:space="preserve"> que nous avons mis en place et la façon dont nous avons réalisé les différents points du cahier des charges dans l’ordre </w:t>
       </w:r>
       <w:r>
         <w:t>chronologique</w:t>
@@ -158,8 +217,87 @@
       </w:r>
     </w:p>
     <w:p>
-      <w:r>
-        <w:t>Dès le début du projet vous avions conscience que le projet allait être composé d’un grand de nombre de fonctions et de lignes de code, c’est pourquoi afin d’avoir un projet claire et ordonné, nous avons décider de séparer les différentes fonctions dans les ficher séparer, à l’intérieur de ces ficher les fonction sont regroupées selon un thème commun (affichage, formatage, gestion des cartes, gestion des fichier…). Afin d’inclure les prototypes des fonctions à tous les endroit ou cela est nécessaire nous avons créé un fichier main.h, ce ficher regroupe toute les constant</w:t>
+      <w:pPr>
+        <w:jc w:val="both"/>
+      </w:pPr>
+      <w:r>
+        <w:t xml:space="preserve">Dès le début du projet vous avions conscience que le projet allait être composé d’un grand nombre de fonctions et de lignes de code, c’est pourquoi afin d’avoir </w:t>
+      </w:r>
+      <w:r>
+        <w:t>un projet clair</w:t>
+      </w:r>
+      <w:r>
+        <w:t xml:space="preserve"> et ordonné, nous avons décider de séparer les différentes fonctions dans </w:t>
+      </w:r>
+      <w:r>
+        <w:t>d</w:t>
+      </w:r>
+      <w:r>
+        <w:t>es fich</w:t>
+      </w:r>
+      <w:r>
+        <w:t>i</w:t>
+      </w:r>
+      <w:r>
+        <w:t>er</w:t>
+      </w:r>
+      <w:r>
+        <w:t>s</w:t>
+      </w:r>
+      <w:r>
+        <w:t xml:space="preserve"> sépar</w:t>
+      </w:r>
+      <w:r>
+        <w:t>és</w:t>
+      </w:r>
+      <w:r>
+        <w:t>, à l’intérieur de ces fich</w:t>
+      </w:r>
+      <w:r>
+        <w:t>i</w:t>
+      </w:r>
+      <w:r>
+        <w:t>er</w:t>
+      </w:r>
+      <w:r>
+        <w:t>s</w:t>
+      </w:r>
+      <w:r>
+        <w:t xml:space="preserve"> les fonction</w:t>
+      </w:r>
+      <w:r>
+        <w:t>s</w:t>
+      </w:r>
+      <w:r>
+        <w:t xml:space="preserve"> sont regroupées selon un thème commun (affichage, formatage, gestion des cartes, gestion des fichier…). Afin d’inclure les prototypes des fonctions à </w:t>
+      </w:r>
+      <w:r>
+        <w:t>tous les endroits</w:t>
+      </w:r>
+      <w:r>
+        <w:t xml:space="preserve"> </w:t>
+      </w:r>
+      <w:r>
+        <w:t>où</w:t>
+      </w:r>
+      <w:r>
+        <w:t xml:space="preserve"> cela est nécessaire nous avons créé un fichier </w:t>
+      </w:r>
+      <w:proofErr w:type="spellStart"/>
+      <w:r>
+        <w:t>main.h</w:t>
+      </w:r>
+      <w:proofErr w:type="spellEnd"/>
+      <w:r>
+        <w:t xml:space="preserve">, </w:t>
+      </w:r>
+      <w:proofErr w:type="gramStart"/>
+      <w:r>
+        <w:t>ce</w:t>
+      </w:r>
+      <w:proofErr w:type="gramEnd"/>
+      <w:r>
+        <w:t xml:space="preserve"> ficher regroupe toute les constant</w:t>
       </w:r>
       <w:r>
         <w:t>es</w:t>
@@ -171,20 +309,70 @@
         <w:t>is</w:t>
       </w:r>
       <w:r>
-        <w:t>ées dans ce projet, mais c’est surtout dans ce fichier que sont inclut tout les fichier .h associer a chaque fichier .c contenant des fonctions.</w:t>
-      </w:r>
-      <w:r>
-        <w:t xml:space="preserve"> Ce fichier main.h est alors inclus au début de chaque fichier contenant les fonctions du projet. Ainsi cela permet de s’assurer que toutes les fonctions créée spécifiquement pour ce projet ainsi que tout les autres objets susceptible d’être manipulé par les fonctions qu’importe le fichier dans lequel elles se trouvent. C’est aussi dans ce fichier main.h que nous avons inclus les bibliothèques standards que nous utilisons dans le programme. Nous avons bien </w:t>
+        <w:t xml:space="preserve">ées dans ce projet, mais c’est surtout dans ce fichier que sont inclut </w:t>
+      </w:r>
+      <w:r>
+        <w:t>tous</w:t>
+      </w:r>
+      <w:r>
+        <w:t xml:space="preserve"> les fichier</w:t>
+      </w:r>
+      <w:r>
+        <w:t xml:space="preserve"> </w:t>
+      </w:r>
+      <w:r>
+        <w:t xml:space="preserve">.h associer </w:t>
+      </w:r>
+      <w:r>
+        <w:t>à</w:t>
+      </w:r>
+      <w:r>
+        <w:t xml:space="preserve"> chaque fichier .c contenant </w:t>
+      </w:r>
+      <w:r>
+        <w:t>nos</w:t>
+      </w:r>
+      <w:r>
+        <w:t xml:space="preserve"> fonctions.</w:t>
+      </w:r>
+      <w:r>
+        <w:t xml:space="preserve"> Ce fichier main.h est alors inclus au début de chaque fichier contenant les fonctions du projet. Ainsi cela permet de s’assurer que </w:t>
+      </w:r>
+      <w:r>
+        <w:t>toutes les fonctions créées</w:t>
+      </w:r>
+      <w:r>
+        <w:t xml:space="preserve"> spécifiquement pour ce projet ainsi que </w:t>
+      </w:r>
+      <w:proofErr w:type="gramStart"/>
+      <w:r>
+        <w:t>tout les autres objets susceptible</w:t>
+      </w:r>
+      <w:proofErr w:type="gramEnd"/>
+      <w:r>
+        <w:t xml:space="preserve"> d’être manipulé par les fonctions </w:t>
+      </w:r>
+      <w:r>
+        <w:t xml:space="preserve">soient utilisables </w:t>
+      </w:r>
+      <w:r>
+        <w:t xml:space="preserve">qu’importe le fichier dans lequel elles se trouvent. C’est aussi dans ce fichier main.h que nous avons inclus les bibliothèques standards que nous utilisons dans le programme. Nous </w:t>
+      </w:r>
+      <w:r>
+        <w:lastRenderedPageBreak/>
+        <w:t xml:space="preserve">avons bien </w:t>
       </w:r>
       <w:r>
         <w:t>conscience</w:t>
       </w:r>
       <w:r>
-        <w:t xml:space="preserve"> que cette solution n’est pas la plus </w:t>
-      </w:r>
-      <w:r>
-        <w:lastRenderedPageBreak/>
-        <w:t>optimale, en effet dans certains fichiers des portion de code sont incus alors qu’elle</w:t>
+        <w:t xml:space="preserve"> que cette solution n’est pas la plus optimale, en effet dans certains fichiers </w:t>
+      </w:r>
+      <w:r>
+        <w:t>des portions</w:t>
+      </w:r>
+      <w:r>
+        <w:t xml:space="preserve"> de code sont incus alors qu’elle</w:t>
       </w:r>
       <w:r>
         <w:t>s</w:t>
@@ -229,12 +417,54 @@
         <w:t xml:space="preserve"> lors du développement du projet, en effet avec autant de fichier on est souvent amené à </w:t>
       </w:r>
       <w:r>
-        <w:t>passer très souvent d’un fichier à l’autre ; grâce à cette solutions lorsque l’on veut rajouter une fonctions ou simplement appeler une autre fonctions dans une autre fonctions, il n’est pas nécessaire de s’assurer que le prototype de la fonction est bien inclus dans le fichier ou l’on travail et cela permet de ce concentrer sur ce que l’on fait, de gagner du temps et surtout d’éviter de nombreuse erreurs de compilations.</w:t>
+        <w:t>passer très souvent d’un fichier à l’autre</w:t>
+      </w:r>
+      <w:r>
+        <w:t>. G</w:t>
+      </w:r>
+      <w:r>
+        <w:t xml:space="preserve">râce à </w:t>
+      </w:r>
+      <w:r>
+        <w:t>cette solution</w:t>
+      </w:r>
+      <w:r>
+        <w:t xml:space="preserve"> lorsque l’on veut rajouter une fonction ou simplement appeler une autre fonction dans une </w:t>
+      </w:r>
+      <w:r>
+        <w:t>fonction</w:t>
+      </w:r>
+      <w:r>
+        <w:t>, il n’est pas nécessaire de s’assurer que le prototype de la fonction est bien inclus dans le fichier ou l’on travail</w:t>
+      </w:r>
+      <w:r>
+        <w:t>.</w:t>
       </w:r>
       <w:r>
         <w:t xml:space="preserve"> </w:t>
       </w:r>
       <w:r>
+        <w:t>C</w:t>
+      </w:r>
+      <w:r>
+        <w:t xml:space="preserve">ela permet de </w:t>
+      </w:r>
+      <w:r>
+        <w:t>se</w:t>
+      </w:r>
+      <w:r>
+        <w:t xml:space="preserve"> concentrer sur ce que l’on fait, de gagner du temps et surtout d’éviter de </w:t>
+      </w:r>
+      <w:r>
+        <w:t>nombreuses erreurs</w:t>
+      </w:r>
+      <w:r>
+        <w:t xml:space="preserve"> de compilations.</w:t>
+      </w:r>
+      <w:r>
+        <w:t xml:space="preserve"> </w:t>
+      </w:r>
+      <w:r>
         <w:t>Néanmoins</w:t>
       </w:r>
       <w:r>
@@ -244,7 +474,13 @@
         <w:t>problème</w:t>
       </w:r>
       <w:r>
-        <w:t xml:space="preserve">, en effets avec autant de fichier inclus les un dans les autres il est alors possible que par </w:t>
+        <w:t xml:space="preserve">, en effets avec autant de fichier inclus </w:t>
+      </w:r>
+      <w:r>
+        <w:t>les uns</w:t>
+      </w:r>
+      <w:r>
+        <w:t xml:space="preserve"> dans les autres il est alors possible que par </w:t>
       </w:r>
       <w:r>
         <w:t>inadvertance</w:t>
@@ -262,10 +498,19 @@
         <w:t>compilation</w:t>
       </w:r>
       <w:r>
-        <w:t xml:space="preserve">, c’est pourquoi chacun des fichier .h est </w:t>
-      </w:r>
-      <w:r>
-        <w:t>entourer</w:t>
+        <w:t xml:space="preserve">, c’est pourquoi chacun </w:t>
+      </w:r>
+      <w:r>
+        <w:t>des fichiers</w:t>
+      </w:r>
+      <w:r>
+        <w:t xml:space="preserve"> .h est </w:t>
+      </w:r>
+      <w:r>
+        <w:t>entour</w:t>
+      </w:r>
+      <w:r>
+        <w:t>é</w:t>
       </w:r>
       <w:r>
         <w:t xml:space="preserve"> d’un code </w:t>
@@ -308,8 +553,9 @@
           <w:szCs w:val="20"/>
           <w:highlight w:val="white"/>
         </w:rPr>
-        <w:t xml:space="preserve">/*Code utilisé pour protéger le </w:t>
-      </w:r>
+        <w:t xml:space="preserve">/*Code utilisé pour protéger le programme </w:t>
+      </w:r>
+      <w:proofErr w:type="gramStart"/>
       <w:r>
         <w:rPr>
           <w:rFonts w:ascii="Courier New" w:hAnsi="Courier New" w:cs="Courier New"/>
@@ -318,8 +564,9 @@
           <w:szCs w:val="20"/>
           <w:highlight w:val="white"/>
         </w:rPr>
-        <w:t>programme</w:t>
-      </w:r>
+        <w:t>des boucle</w:t>
+      </w:r>
+      <w:proofErr w:type="gramEnd"/>
       <w:r>
         <w:rPr>
           <w:rFonts w:ascii="Courier New" w:hAnsi="Courier New" w:cs="Courier New"/>
@@ -328,27 +575,7 @@
           <w:szCs w:val="20"/>
           <w:highlight w:val="white"/>
         </w:rPr>
-        <w:t xml:space="preserve"> des boucle d'inclusions </w:t>
-      </w:r>
-      <w:r>
-        <w:rPr>
-          <w:rFonts w:ascii="Courier New" w:hAnsi="Courier New" w:cs="Courier New"/>
-          <w:color w:val="008000"/>
-          <w:sz w:val="20"/>
-          <w:szCs w:val="20"/>
-          <w:highlight w:val="white"/>
-        </w:rPr>
-        <w:t>infinie</w:t>
-      </w:r>
-      <w:r>
-        <w:rPr>
-          <w:rFonts w:ascii="Courier New" w:hAnsi="Courier New" w:cs="Courier New"/>
-          <w:color w:val="008000"/>
-          <w:sz w:val="20"/>
-          <w:szCs w:val="20"/>
-          <w:highlight w:val="white"/>
-        </w:rPr>
-        <w:t>*/</w:t>
+        <w:t xml:space="preserve"> d'inclusions infinie*/</w:t>
       </w:r>
     </w:p>
     <w:p>
@@ -499,7 +726,15 @@
         <w:t xml:space="preserve">Dans ce projet un grand nombre de donnée à stoker en mémoire n’était pas sous la forme </w:t>
       </w:r>
       <w:r>
-        <w:t xml:space="preserve">d’un nombre afin d’éviter de devoir stocker ces information sous forme de chaine de caractère ce qui aurai été très lourd a manipuler et aurai pris beaucoup de place en mémoire, nous avons décidé de créer des types de variable. Nous avons donc créé un </w:t>
+        <w:t xml:space="preserve">d’un nombre afin d’éviter de devoir stocker </w:t>
+      </w:r>
+      <w:proofErr w:type="gramStart"/>
+      <w:r>
+        <w:t>ces information</w:t>
+      </w:r>
+      <w:proofErr w:type="gramEnd"/>
+      <w:r>
+        <w:t xml:space="preserve"> sous forme de chaine de caractère ce qui aurai été très lourd a manipuler et aurai pris beaucoup de place en mémoire, nous avons décidé de créer des types de variable. Nous avons donc créé un </w:t>
       </w:r>
       <w:proofErr w:type="spellStart"/>
       <w:r>
@@ -515,10 +750,26 @@
       </w:r>
       <w:proofErr w:type="spellEnd"/>
       <w:r>
-        <w:t xml:space="preserve"> nommer Carte qui est composée d’une sous variable de type </w:t>
-      </w:r>
-      <w:r>
-        <w:t xml:space="preserve">Couleur et un sous variable de type Valeur ainsi nous pouvons manipuler les Carte comme une unique variable et il devient alors très facile de manipuler des tableau de variable de type Carte. Nous avons aussi créé des type de variable </w:t>
+        <w:t xml:space="preserve"> nommer Carte qui est composée </w:t>
+      </w:r>
+      <w:proofErr w:type="gramStart"/>
+      <w:r>
+        <w:t>d’une sous variable</w:t>
+      </w:r>
+      <w:proofErr w:type="gramEnd"/>
+      <w:r>
+        <w:t xml:space="preserve"> de type </w:t>
+      </w:r>
+      <w:r>
+        <w:t xml:space="preserve">Couleur et un sous variable de type Valeur ainsi nous pouvons manipuler les Carte comme une unique variable et il devient alors très facile de manipuler des tableau de variable de type Carte. Nous avons aussi créé </w:t>
+      </w:r>
+      <w:proofErr w:type="gramStart"/>
+      <w:r>
+        <w:t>des type</w:t>
+      </w:r>
+      <w:proofErr w:type="gramEnd"/>
+      <w:r>
+        <w:t xml:space="preserve"> de variable </w:t>
       </w:r>
       <w:r>
         <w:t>personnalisé</w:t>
@@ -1395,21 +1646,6 @@
 </file>
 
 <file path=customXml/item1.xml><?xml version="1.0" encoding="utf-8"?>
-<p:properties xmlns:p="http://schemas.microsoft.com/office/2006/metadata/properties" xmlns:xsi="http://www.w3.org/2001/XMLSchema-instance" xmlns:pc="http://schemas.microsoft.com/office/infopath/2007/PartnerControls">
-  <documentManagement/>
-</p:properties>
-</file>
-
-<file path=customXml/item2.xml><?xml version="1.0" encoding="utf-8"?>
-<?mso-contentType ?>
-<FormTemplates xmlns="http://schemas.microsoft.com/sharepoint/v3/contenttype/forms">
-  <Display>DocumentLibraryForm</Display>
-  <Edit>DocumentLibraryForm</Edit>
-  <New>DocumentLibraryForm</New>
-</FormTemplates>
-</file>
-
-<file path=customXml/item3.xml><?xml version="1.0" encoding="utf-8"?>
 <ct:contentTypeSchema xmlns:ct="http://schemas.microsoft.com/office/2006/metadata/contentType" xmlns:ma="http://schemas.microsoft.com/office/2006/metadata/properties/metaAttributes" ct:_="" ma:_="" ma:contentTypeName="Document" ma:contentTypeID="0x010100656473A31C00EE4EBF071CED4DEB1FAF" ma:contentTypeVersion="10" ma:contentTypeDescription="Crée un document." ma:contentTypeScope="" ma:versionID="96f8dfa32c20d07f54f4b99888f04e55">
   <xsd:schema xmlns:xsd="http://www.w3.org/2001/XMLSchema" xmlns:xs="http://www.w3.org/2001/XMLSchema" xmlns:p="http://schemas.microsoft.com/office/2006/metadata/properties" xmlns:ns3="c417d3a4-f8ee-41b3-bb9f-205e6a1ee1db" targetNamespace="http://schemas.microsoft.com/office/2006/metadata/properties" ma:root="true" ma:fieldsID="40a360c9f505e76a6853a409a234ac48" ns3:_="">
     <xsd:import namespace="c417d3a4-f8ee-41b3-bb9f-205e6a1ee1db"/>
@@ -1593,24 +1829,22 @@
 </ct:contentTypeSchema>
 </file>
 
-<file path=customXml/itemProps1.xml><?xml version="1.0" encoding="utf-8"?>
-<ds:datastoreItem xmlns:ds="http://schemas.openxmlformats.org/officeDocument/2006/customXml" ds:itemID="{C9BC2DB3-3663-4CA4-974C-67307114B448}">
-  <ds:schemaRefs>
-    <ds:schemaRef ds:uri="http://schemas.microsoft.com/office/2006/metadata/properties"/>
-    <ds:schemaRef ds:uri="http://schemas.microsoft.com/office/infopath/2007/PartnerControls"/>
-  </ds:schemaRefs>
-</ds:datastoreItem>
+<file path=customXml/item2.xml><?xml version="1.0" encoding="utf-8"?>
+<?mso-contentType ?>
+<FormTemplates xmlns="http://schemas.microsoft.com/sharepoint/v3/contenttype/forms">
+  <Display>DocumentLibraryForm</Display>
+  <Edit>DocumentLibraryForm</Edit>
+  <New>DocumentLibraryForm</New>
+</FormTemplates>
 </file>
 
-<file path=customXml/itemProps2.xml><?xml version="1.0" encoding="utf-8"?>
-<ds:datastoreItem xmlns:ds="http://schemas.openxmlformats.org/officeDocument/2006/customXml" ds:itemID="{FEDD91B7-CFA6-4191-860E-2CB2B17C1B6D}">
-  <ds:schemaRefs>
-    <ds:schemaRef ds:uri="http://schemas.microsoft.com/sharepoint/v3/contenttype/forms"/>
-  </ds:schemaRefs>
-</ds:datastoreItem>
+<file path=customXml/item3.xml><?xml version="1.0" encoding="utf-8"?>
+<p:properties xmlns:p="http://schemas.microsoft.com/office/2006/metadata/properties" xmlns:xsi="http://www.w3.org/2001/XMLSchema-instance" xmlns:pc="http://schemas.microsoft.com/office/infopath/2007/PartnerControls">
+  <documentManagement/>
+</p:properties>
 </file>
 
-<file path=customXml/itemProps3.xml><?xml version="1.0" encoding="utf-8"?>
+<file path=customXml/itemProps1.xml><?xml version="1.0" encoding="utf-8"?>
 <ds:datastoreItem xmlns:ds="http://schemas.openxmlformats.org/officeDocument/2006/customXml" ds:itemID="{D79D7DB5-D511-47A9-9FC9-2C1E9F25C6C2}">
   <ds:schemaRefs>
     <ds:schemaRef ds:uri="http://schemas.microsoft.com/office/2006/metadata/contentType"/>
@@ -1626,4 +1860,21 @@
     <ds:schemaRef ds:uri="http://schemas.microsoft.com/internal/obd"/>
   </ds:schemaRefs>
 </ds:datastoreItem>
+</file>
+
+<file path=customXml/itemProps2.xml><?xml version="1.0" encoding="utf-8"?>
+<ds:datastoreItem xmlns:ds="http://schemas.openxmlformats.org/officeDocument/2006/customXml" ds:itemID="{FEDD91B7-CFA6-4191-860E-2CB2B17C1B6D}">
+  <ds:schemaRefs>
+    <ds:schemaRef ds:uri="http://schemas.microsoft.com/sharepoint/v3/contenttype/forms"/>
+  </ds:schemaRefs>
+</ds:datastoreItem>
+</file>
+
+<file path=customXml/itemProps3.xml><?xml version="1.0" encoding="utf-8"?>
+<ds:datastoreItem xmlns:ds="http://schemas.openxmlformats.org/officeDocument/2006/customXml" ds:itemID="{C9BC2DB3-3663-4CA4-974C-67307114B448}">
+  <ds:schemaRefs>
+    <ds:schemaRef ds:uri="http://schemas.microsoft.com/office/2006/metadata/properties"/>
+    <ds:schemaRef ds:uri="http://schemas.microsoft.com/office/infopath/2007/PartnerControls"/>
+  </ds:schemaRefs>
+</ds:datastoreItem>
 </file>
</xml_diff>

<commit_message>
jpp de se rapport de merde
</commit_message>
<xml_diff>
--- a/rapport_projet_IFB.docx
+++ b/rapport_projet_IFB.docx
@@ -7,7 +7,13 @@
         <w:pStyle w:val="Titre1"/>
       </w:pPr>
       <w:r>
-        <w:t>Rapport du projet d’IFB : Jeu de Belote Coinché en C dans la console</w:t>
+        <w:t>Rapport du projet d’IFB : Jeu de Belote Coinché</w:t>
+      </w:r>
+      <w:r>
+        <w:t>e</w:t>
+      </w:r>
+      <w:r>
+        <w:t xml:space="preserve"> en C dans la console</w:t>
       </w:r>
     </w:p>
     <w:p/>
@@ -21,23 +27,13 @@
     </w:p>
     <w:p>
       <w:r>
-        <w:t xml:space="preserve">Dans le </w:t>
-      </w:r>
-      <w:proofErr w:type="spellStart"/>
-      <w:r>
-        <w:t>carde</w:t>
-      </w:r>
-      <w:proofErr w:type="spellEnd"/>
-      <w:r>
-        <w:t xml:space="preserve"> de l’UV IFB nous avons </w:t>
-      </w:r>
-      <w:proofErr w:type="spellStart"/>
-      <w:r>
-        <w:t>du</w:t>
-      </w:r>
-      <w:proofErr w:type="spellEnd"/>
-      <w:r>
-        <w:t xml:space="preserve"> réaliser un jeu de Belote Coinché en C. Le cahier des charge nous impose de programmer uniquement en C et de faire un programme qu</w:t>
+        <w:t>Dans le carde de l’UV IFB nous avons du réaliser un jeu de Belote Coinché</w:t>
+      </w:r>
+      <w:r>
+        <w:t>e</w:t>
+      </w:r>
+      <w:r>
+        <w:t xml:space="preserve"> en C. Le cahier des charge nous impose de programmer uniquement en C et de faire un programme qu</w:t>
       </w:r>
       <w:r>
         <w:t>i s’exécute dans la console.</w:t>
@@ -107,29 +103,13 @@
         <w:t>présentiel</w:t>
       </w:r>
       <w:r>
-        <w:t xml:space="preserve"> pour ce coordonner sur le projet nous avons </w:t>
-      </w:r>
-      <w:proofErr w:type="spellStart"/>
-      <w:r>
-        <w:t>utiliser</w:t>
-      </w:r>
-      <w:proofErr w:type="spellEnd"/>
-      <w:r>
-        <w:t xml:space="preserve"> la plateforme discord afin de communiquer sur les problème que nous avons rencontré et sur les fonction à réaliser. Pour stoker et </w:t>
+        <w:t xml:space="preserve"> pour ce coordonner sur le projet nous avons utiliser la plateforme discord afin de communiquer sur les problème que nous avons rencontré et sur les fonction à réaliser. Pour stoker et </w:t>
       </w:r>
       <w:r>
         <w:t>versionner</w:t>
       </w:r>
       <w:r>
-        <w:t xml:space="preserve"> notre code, nous avons </w:t>
-      </w:r>
-      <w:proofErr w:type="spellStart"/>
-      <w:r>
-        <w:t>utiliser</w:t>
-      </w:r>
-      <w:proofErr w:type="spellEnd"/>
-      <w:r>
-        <w:t xml:space="preserve"> la </w:t>
+        <w:t xml:space="preserve"> notre code, nous avons utiliser la </w:t>
       </w:r>
       <w:r>
         <w:t>plateforme</w:t>
@@ -164,15 +144,7 @@
     </w:p>
     <w:p>
       <w:r>
-        <w:t xml:space="preserve"> (Flo3171 est le pseudo de Florian CLOAREC et </w:t>
-      </w:r>
-      <w:proofErr w:type="spellStart"/>
-      <w:r>
-        <w:t>Fituning</w:t>
-      </w:r>
-      <w:proofErr w:type="spellEnd"/>
-      <w:r>
-        <w:t xml:space="preserve"> celui de Carlo AZANCOTH)</w:t>
+        <w:t xml:space="preserve"> (Flo3171 est le pseudo de Florian CLOAREC et Fituning celui de Carlo AZANCOTH)</w:t>
       </w:r>
     </w:p>
     <w:p/>
@@ -219,15 +191,7 @@
         <w:t>chronologique</w:t>
       </w:r>
       <w:r>
-        <w:t xml:space="preserve"> ou cela </w:t>
-      </w:r>
-      <w:proofErr w:type="spellStart"/>
-      <w:r>
-        <w:t>à</w:t>
-      </w:r>
-      <w:proofErr w:type="spellEnd"/>
-      <w:r>
-        <w:t xml:space="preserve"> été implémenter dans le projet.</w:t>
+        <w:t xml:space="preserve"> ou cela à été implémenter dans le projet.</w:t>
       </w:r>
     </w:p>
     <w:p/>
@@ -567,7 +531,27 @@
           <w:szCs w:val="20"/>
           <w:highlight w:val="white"/>
         </w:rPr>
-        <w:t>/*Code utilisé pour protéger le programme des boucle d'inclusions infinie*/</w:t>
+        <w:t>/*Code utilisé pour protéger le programme des boucle</w:t>
+      </w:r>
+      <w:r>
+        <w:rPr>
+          <w:rFonts w:ascii="Courier New" w:hAnsi="Courier New" w:cs="Courier New"/>
+          <w:color w:val="008000"/>
+          <w:sz w:val="20"/>
+          <w:szCs w:val="20"/>
+          <w:highlight w:val="white"/>
+        </w:rPr>
+        <w:t xml:space="preserve">s </w:t>
+      </w:r>
+      <w:r>
+        <w:rPr>
+          <w:rFonts w:ascii="Courier New" w:hAnsi="Courier New" w:cs="Courier New"/>
+          <w:color w:val="008000"/>
+          <w:sz w:val="20"/>
+          <w:szCs w:val="20"/>
+          <w:highlight w:val="white"/>
+        </w:rPr>
+        <w:t>d'inclusions infinie*/</w:t>
       </w:r>
     </w:p>
     <w:p>
@@ -771,38 +755,131 @@
         <w:t xml:space="preserve">Dans ce projet un grand nombre de donnée à stoker en mémoire n’était pas sous la forme </w:t>
       </w:r>
       <w:r>
-        <w:t xml:space="preserve">d’un nombre afin d’éviter de devoir stocker ces information sous forme de chaine de caractère ce qui aurai été très lourd </w:t>
-      </w:r>
-      <w:proofErr w:type="spellStart"/>
-      <w:r>
-        <w:t>a</w:t>
-      </w:r>
-      <w:proofErr w:type="spellEnd"/>
-      <w:r>
-        <w:t xml:space="preserve"> manipuler et aurai pris beaucoup de place en mémoire, nous avons décidé de créer des types de variable. Nous avons donc créé un </w:t>
-      </w:r>
-      <w:proofErr w:type="spellStart"/>
-      <w:r>
-        <w:t>enum</w:t>
-      </w:r>
-      <w:proofErr w:type="spellEnd"/>
-      <w:r>
-        <w:t xml:space="preserve"> nommer Couleur et une autre nommer Valeur puis une </w:t>
-      </w:r>
-      <w:proofErr w:type="spellStart"/>
-      <w:r>
-        <w:t>stcuct</w:t>
-      </w:r>
-      <w:proofErr w:type="spellEnd"/>
-      <w:r>
-        <w:t xml:space="preserve"> nommer Carte qui est composée d’une sous variable de type </w:t>
-      </w:r>
-      <w:r>
-        <w:t xml:space="preserve">Couleur et un sous variable de type Valeur ainsi nous pouvons manipuler les Carte comme une unique variable et il </w:t>
+        <w:t>d’un nombre afin d’éviter de devoir stocker ces information</w:t>
+      </w:r>
+      <w:r>
+        <w:t>s</w:t>
+      </w:r>
+      <w:r>
+        <w:t xml:space="preserve"> sous forme de chaine de caractère</w:t>
+      </w:r>
+      <w:r>
+        <w:t>,</w:t>
+      </w:r>
+      <w:r>
+        <w:t xml:space="preserve"> ce qui aurai été très lourd </w:t>
+      </w:r>
+      <w:r>
+        <w:t>à</w:t>
+      </w:r>
+      <w:r>
+        <w:t xml:space="preserve"> manipuler et aurai pris beaucoup de place en mémoire</w:t>
+      </w:r>
+      <w:r>
+        <w:t>.</w:t>
+      </w:r>
+      <w:r>
+        <w:t xml:space="preserve"> </w:t>
+      </w:r>
+      <w:r>
+        <w:t>N</w:t>
+      </w:r>
+      <w:r>
+        <w:t xml:space="preserve">ous avons décidé </w:t>
+      </w:r>
+      <w:r>
+        <w:t xml:space="preserve">pour éviter ce problème </w:t>
+      </w:r>
+      <w:r>
+        <w:t>de créer des types de variable. Nous avons donc créé un</w:t>
+      </w:r>
+      <w:r>
+        <w:t>e</w:t>
+      </w:r>
+      <w:r>
+        <w:t xml:space="preserve"> enum nomm</w:t>
+      </w:r>
+      <w:r>
+        <w:t xml:space="preserve">ée </w:t>
+      </w:r>
+      <w:r>
+        <w:t>Couleur</w:t>
+      </w:r>
+      <w:r>
+        <w:t>,</w:t>
+      </w:r>
+      <w:r>
+        <w:t xml:space="preserve"> une autre nomm</w:t>
+      </w:r>
+      <w:r>
+        <w:t>ée</w:t>
+      </w:r>
+      <w:r>
+        <w:t xml:space="preserve"> Valeur puis une stcuct nomm</w:t>
+      </w:r>
+      <w:r>
+        <w:t>é</w:t>
+      </w:r>
+      <w:r>
+        <w:t xml:space="preserve"> Carte qui est composée d’une sous</w:t>
+      </w:r>
+      <w:r>
+        <w:t>-</w:t>
+      </w:r>
+      <w:r>
+        <w:t xml:space="preserve">variable de type </w:t>
+      </w:r>
+      <w:r>
+        <w:t>Couleur et un</w:t>
+      </w:r>
+      <w:r>
+        <w:t>e</w:t>
+      </w:r>
+      <w:r>
+        <w:t xml:space="preserve"> sous</w:t>
+      </w:r>
+      <w:r>
+        <w:t>-</w:t>
+      </w:r>
+      <w:r>
+        <w:t>variable de type Valeur</w:t>
+      </w:r>
+      <w:r>
+        <w:t>.</w:t>
+      </w:r>
+      <w:r>
+        <w:t xml:space="preserve"> </w:t>
+      </w:r>
+      <w:r>
+        <w:t>A</w:t>
+      </w:r>
+      <w:r>
+        <w:t>insi nous pouv</w:t>
+      </w:r>
+      <w:r>
+        <w:t>i</w:t>
+      </w:r>
+      <w:r>
+        <w:t xml:space="preserve">ons manipuler les </w:t>
       </w:r>
       <w:r>
         <w:lastRenderedPageBreak/>
-        <w:t xml:space="preserve">devient alors très facile de manipuler des tableau de variable de type Carte. Nous avons aussi créé des type de variable </w:t>
+        <w:t xml:space="preserve">variables de type </w:t>
+      </w:r>
+      <w:r>
+        <w:t>Carte comme une unique variable et il devient alors très facile de manipuler des tableau</w:t>
+      </w:r>
+      <w:r>
+        <w:t>x</w:t>
+      </w:r>
+      <w:r>
+        <w:t xml:space="preserve"> de variable de type Carte. Nous avons aussi créé des type</w:t>
+      </w:r>
+      <w:r>
+        <w:t>s</w:t>
+      </w:r>
+      <w:r>
+        <w:t xml:space="preserve"> de variable </w:t>
       </w:r>
       <w:r>
         <w:t>personnalisé</w:t>
@@ -846,19 +923,46 @@
         <w:t xml:space="preserve">projet afin de pouvoir voir </w:t>
       </w:r>
       <w:r>
-        <w:t>ce qui ce passe lors d</w:t>
-      </w:r>
-      <w:r>
-        <w:t>es test et du debug des autres fonctions.</w:t>
-      </w:r>
-      <w:r>
-        <w:t xml:space="preserve"> Etant donné que nous utilisons des type de variable </w:t>
+        <w:t xml:space="preserve">ce qui </w:t>
+      </w:r>
+      <w:r>
+        <w:t>se</w:t>
+      </w:r>
+      <w:r>
+        <w:t xml:space="preserve"> passe </w:t>
+      </w:r>
+      <w:r>
+        <w:t>lors des tests</w:t>
+      </w:r>
+      <w:r>
+        <w:t xml:space="preserve"> et du debug des autres fonctions.</w:t>
+      </w:r>
+      <w:r>
+        <w:t xml:space="preserve"> Etant donné que nous utilisons </w:t>
+      </w:r>
+      <w:r>
+        <w:t>des types</w:t>
+      </w:r>
+      <w:r>
+        <w:t xml:space="preserve"> de variable </w:t>
       </w:r>
       <w:r>
         <w:t>personnalisé</w:t>
       </w:r>
       <w:r>
-        <w:t xml:space="preserve"> pour les carte et non des chaine de caractères, </w:t>
+        <w:t xml:space="preserve"> pour </w:t>
+      </w:r>
+      <w:r>
+        <w:t>les cartes</w:t>
+      </w:r>
+      <w:r>
+        <w:t xml:space="preserve"> et non </w:t>
+      </w:r>
+      <w:r>
+        <w:t>des chaines</w:t>
+      </w:r>
+      <w:r>
+        <w:t xml:space="preserve"> de caractères, </w:t>
       </w:r>
       <w:r>
         <w:t xml:space="preserve">nous ne pouvions pas afficher directement le contenu de la variable tel quel. </w:t>
@@ -882,13 +986,31 @@
         <w:t xml:space="preserve"> entre une variable de type Carte (ou Contrat</w:t>
       </w:r>
       <w:r>
-        <w:t xml:space="preserve">) et une ou plusieurs chaine de caractère. </w:t>
-      </w:r>
-      <w:r>
-        <w:t>Puis ces chaine de caractère une fois formatée so</w:t>
-      </w:r>
-      <w:r>
-        <w:t>nt afficher dans la console à l’aide de la fonction printf par</w:t>
+        <w:t xml:space="preserve">) et une ou </w:t>
+      </w:r>
+      <w:r>
+        <w:t>plusieurs chaines</w:t>
+      </w:r>
+      <w:r>
+        <w:t xml:space="preserve"> de caractère. </w:t>
+      </w:r>
+      <w:r>
+        <w:t xml:space="preserve">Puis </w:t>
+      </w:r>
+      <w:r>
+        <w:t>ces chaines</w:t>
+      </w:r>
+      <w:r>
+        <w:t xml:space="preserve"> de caractère une fois formatée so</w:t>
+      </w:r>
+      <w:r>
+        <w:t xml:space="preserve">nt </w:t>
+      </w:r>
+      <w:r>
+        <w:t>affichées</w:t>
+      </w:r>
+      <w:r>
+        <w:t xml:space="preserve"> dans la console à l’aide de la fonction printf par</w:t>
       </w:r>
       <w:r>
         <w:t xml:space="preserve"> fonction chargées de l’affichage</w:t>
@@ -929,10 +1051,10 @@
         <w:t xml:space="preserve"> des fonction</w:t>
       </w:r>
       <w:r>
-        <w:t xml:space="preserve">s de formatage qui permettent de centrer les chaines de caractère pour que le pseudo des </w:t>
-      </w:r>
-      <w:r>
-        <w:t>joueur</w:t>
+        <w:t xml:space="preserve">s de formatage qui permettent de centrer les chaines de caractère pour que le pseudo </w:t>
+      </w:r>
+      <w:r>
+        <w:t>des joueurs</w:t>
       </w:r>
       <w:r>
         <w:t xml:space="preserve"> quelle qu’il soit s’affiche toujours au centre de l’espace o</w:t>
@@ -959,7 +1081,13 @@
         <w:t>où</w:t>
       </w:r>
       <w:r>
-        <w:t xml:space="preserve"> la chaine de caractère à afficher déplacerais la </w:t>
+        <w:t xml:space="preserve"> la chaine de caractère à afficher dépa</w:t>
+      </w:r>
+      <w:r>
+        <w:t>ss</w:t>
+      </w:r>
+      <w:r>
+        <w:t xml:space="preserve">erais la </w:t>
       </w:r>
       <w:r>
         <w:t xml:space="preserve">taille disponible dans le cadre ou elle est </w:t>
@@ -1003,7 +1131,287 @@
         <w:pStyle w:val="Titre3"/>
       </w:pPr>
       <w:r>
-        <w:t>Les Menus (Maxi best of frite coca)</w:t>
+        <w:t xml:space="preserve">Les Menus </w:t>
+      </w:r>
+    </w:p>
+    <w:p>
+      <w:pPr>
+        <w:rPr>
+          <w:noProof/>
+        </w:rPr>
+      </w:pPr>
+      <w:r>
+        <w:rPr>
+          <w:noProof/>
+        </w:rPr>
+        <w:drawing>
+          <wp:anchor distT="0" distB="0" distL="114300" distR="114300" simplePos="0" relativeHeight="251660288" behindDoc="0" locked="0" layoutInCell="1" allowOverlap="1" wp14:anchorId="17D6B689" wp14:editId="54A559CA">
+            <wp:simplePos x="0" y="0"/>
+            <wp:positionH relativeFrom="column">
+              <wp:posOffset>3640455</wp:posOffset>
+            </wp:positionH>
+            <wp:positionV relativeFrom="paragraph">
+              <wp:posOffset>720725</wp:posOffset>
+            </wp:positionV>
+            <wp:extent cx="1842135" cy="2672715"/>
+            <wp:effectExtent l="0" t="0" r="5715" b="0"/>
+            <wp:wrapSquare wrapText="bothSides"/>
+            <wp:docPr id="4" name="Image 4"/>
+            <wp:cNvGraphicFramePr>
+              <a:graphicFrameLocks xmlns:a="http://schemas.openxmlformats.org/drawingml/2006/main" noChangeAspect="1"/>
+            </wp:cNvGraphicFramePr>
+            <a:graphic xmlns:a="http://schemas.openxmlformats.org/drawingml/2006/main">
+              <a:graphicData uri="http://schemas.openxmlformats.org/drawingml/2006/picture">
+                <pic:pic xmlns:pic="http://schemas.openxmlformats.org/drawingml/2006/picture">
+                  <pic:nvPicPr>
+                    <pic:cNvPr id="1" name=""/>
+                    <pic:cNvPicPr/>
+                  </pic:nvPicPr>
+                  <pic:blipFill>
+                    <a:blip r:embed="rId11">
+                      <a:extLst>
+                        <a:ext uri="{28A0092B-C50C-407E-A947-70E740481C1C}">
+                          <a14:useLocalDpi xmlns:a14="http://schemas.microsoft.com/office/drawing/2010/main" val="0"/>
+                        </a:ext>
+                      </a:extLst>
+                    </a:blip>
+                    <a:stretch>
+                      <a:fillRect/>
+                    </a:stretch>
+                  </pic:blipFill>
+                  <pic:spPr>
+                    <a:xfrm>
+                      <a:off x="0" y="0"/>
+                      <a:ext cx="1842135" cy="2672715"/>
+                    </a:xfrm>
+                    <a:prstGeom prst="rect">
+                      <a:avLst/>
+                    </a:prstGeom>
+                  </pic:spPr>
+                </pic:pic>
+              </a:graphicData>
+            </a:graphic>
+            <wp14:sizeRelH relativeFrom="margin">
+              <wp14:pctWidth>0</wp14:pctWidth>
+            </wp14:sizeRelH>
+            <wp14:sizeRelV relativeFrom="margin">
+              <wp14:pctHeight>0</wp14:pctHeight>
+            </wp14:sizeRelV>
+          </wp:anchor>
+        </w:drawing>
+      </w:r>
+      <w:r>
+        <w:rPr>
+          <w:noProof/>
+        </w:rPr>
+        <w:drawing>
+          <wp:anchor distT="0" distB="0" distL="114300" distR="114300" simplePos="0" relativeHeight="251658240" behindDoc="0" locked="0" layoutInCell="1" allowOverlap="1" wp14:anchorId="68F5D6F8" wp14:editId="237F16E1">
+            <wp:simplePos x="0" y="0"/>
+            <wp:positionH relativeFrom="margin">
+              <wp:align>center</wp:align>
+            </wp:positionH>
+            <wp:positionV relativeFrom="paragraph">
+              <wp:posOffset>1063625</wp:posOffset>
+            </wp:positionV>
+            <wp:extent cx="1282700" cy="1991360"/>
+            <wp:effectExtent l="0" t="0" r="0" b="8890"/>
+            <wp:wrapSquare wrapText="bothSides"/>
+            <wp:docPr id="2" name="Image 2"/>
+            <wp:cNvGraphicFramePr>
+              <a:graphicFrameLocks xmlns:a="http://schemas.openxmlformats.org/drawingml/2006/main" noChangeAspect="1"/>
+            </wp:cNvGraphicFramePr>
+            <a:graphic xmlns:a="http://schemas.openxmlformats.org/drawingml/2006/main">
+              <a:graphicData uri="http://schemas.openxmlformats.org/drawingml/2006/picture">
+                <pic:pic xmlns:pic="http://schemas.openxmlformats.org/drawingml/2006/picture">
+                  <pic:nvPicPr>
+                    <pic:cNvPr id="1" name=""/>
+                    <pic:cNvPicPr/>
+                  </pic:nvPicPr>
+                  <pic:blipFill>
+                    <a:blip r:embed="rId12">
+                      <a:extLst>
+                        <a:ext uri="{28A0092B-C50C-407E-A947-70E740481C1C}">
+                          <a14:useLocalDpi xmlns:a14="http://schemas.microsoft.com/office/drawing/2010/main" val="0"/>
+                        </a:ext>
+                      </a:extLst>
+                    </a:blip>
+                    <a:stretch>
+                      <a:fillRect/>
+                    </a:stretch>
+                  </pic:blipFill>
+                  <pic:spPr>
+                    <a:xfrm>
+                      <a:off x="0" y="0"/>
+                      <a:ext cx="1282700" cy="1991360"/>
+                    </a:xfrm>
+                    <a:prstGeom prst="rect">
+                      <a:avLst/>
+                    </a:prstGeom>
+                  </pic:spPr>
+                </pic:pic>
+              </a:graphicData>
+            </a:graphic>
+          </wp:anchor>
+        </w:drawing>
+      </w:r>
+      <w:r>
+        <w:rPr>
+          <w:noProof/>
+        </w:rPr>
+        <w:drawing>
+          <wp:anchor distT="0" distB="0" distL="114300" distR="114300" simplePos="0" relativeHeight="251659264" behindDoc="0" locked="0" layoutInCell="1" allowOverlap="1" wp14:anchorId="00F903D6" wp14:editId="4043BBDC">
+            <wp:simplePos x="0" y="0"/>
+            <wp:positionH relativeFrom="column">
+              <wp:posOffset>294005</wp:posOffset>
+            </wp:positionH>
+            <wp:positionV relativeFrom="paragraph">
+              <wp:posOffset>730885</wp:posOffset>
+            </wp:positionV>
+            <wp:extent cx="1828800" cy="2665095"/>
+            <wp:effectExtent l="0" t="0" r="0" b="1905"/>
+            <wp:wrapTopAndBottom/>
+            <wp:docPr id="3" name="Image 3"/>
+            <wp:cNvGraphicFramePr>
+              <a:graphicFrameLocks xmlns:a="http://schemas.openxmlformats.org/drawingml/2006/main" noChangeAspect="1"/>
+            </wp:cNvGraphicFramePr>
+            <a:graphic xmlns:a="http://schemas.openxmlformats.org/drawingml/2006/main">
+              <a:graphicData uri="http://schemas.openxmlformats.org/drawingml/2006/picture">
+                <pic:pic xmlns:pic="http://schemas.openxmlformats.org/drawingml/2006/picture">
+                  <pic:nvPicPr>
+                    <pic:cNvPr id="1" name=""/>
+                    <pic:cNvPicPr/>
+                  </pic:nvPicPr>
+                  <pic:blipFill>
+                    <a:blip r:embed="rId13">
+                      <a:extLst>
+                        <a:ext uri="{28A0092B-C50C-407E-A947-70E740481C1C}">
+                          <a14:useLocalDpi xmlns:a14="http://schemas.microsoft.com/office/drawing/2010/main" val="0"/>
+                        </a:ext>
+                      </a:extLst>
+                    </a:blip>
+                    <a:stretch>
+                      <a:fillRect/>
+                    </a:stretch>
+                  </pic:blipFill>
+                  <pic:spPr>
+                    <a:xfrm>
+                      <a:off x="0" y="0"/>
+                      <a:ext cx="1828800" cy="2665095"/>
+                    </a:xfrm>
+                    <a:prstGeom prst="rect">
+                      <a:avLst/>
+                    </a:prstGeom>
+                  </pic:spPr>
+                </pic:pic>
+              </a:graphicData>
+            </a:graphic>
+          </wp:anchor>
+        </w:drawing>
+      </w:r>
+      <w:r>
+        <w:tab/>
+      </w:r>
+      <w:r>
+        <w:t>Afin</w:t>
+      </w:r>
+      <w:r>
+        <w:t xml:space="preserve"> </w:t>
+      </w:r>
+      <w:r>
+        <w:t xml:space="preserve">que l’utilisateur puisse utiliser toutes </w:t>
+      </w:r>
+      <w:r>
+        <w:t xml:space="preserve">les fonctionnalités que nous avons développées, nous avons ajouté la fonction menuPrincipal qui est l’unique fonction </w:t>
+      </w:r>
+      <w:r>
+        <w:t>appelée dans le</w:t>
+      </w:r>
+      <w:r>
+        <w:t xml:space="preserve"> main</w:t>
+      </w:r>
+      <w:r>
+        <w:t>.c. Premièrement la fonction affiche le logo</w:t>
+      </w:r>
+      <w:r>
+        <w:t xml:space="preserve"> (qui représente une carte), </w:t>
+      </w:r>
+      <w:r>
+        <w:t>que l’on a conçu avec les 25</w:t>
+      </w:r>
+      <w:r>
+        <w:t>6</w:t>
+      </w:r>
+      <w:r>
+        <w:t xml:space="preserve"> caractère du code ASCII.</w:t>
+      </w:r>
+      <w:r>
+        <w:rPr>
+          <w:noProof/>
+        </w:rPr>
+        <w:t xml:space="preserve"> </w:t>
+      </w:r>
+    </w:p>
+    <w:p>
+      <w:r>
+        <w:rPr>
+          <w:noProof/>
+        </w:rPr>
+        <w:t xml:space="preserve">Nous avons donc réalisé 2 versions du logo, car nous nous sommes </w:t>
+      </w:r>
+      <w:r>
+        <w:rPr>
+          <w:noProof/>
+        </w:rPr>
+        <w:t>r</w:t>
+      </w:r>
+      <w:r>
+        <w:rPr>
+          <w:noProof/>
+        </w:rPr>
+        <w:t xml:space="preserve">endus compte que le premier logo </w:t>
+      </w:r>
+      <w:r>
+        <w:rPr>
+          <w:noProof/>
+        </w:rPr>
+        <w:t>était trop petit pour afficher à l’intérieur les différents sous-menu</w:t>
+      </w:r>
+      <w:r>
+        <w:rPr>
+          <w:noProof/>
+        </w:rPr>
+        <w:t>s</w:t>
+      </w:r>
+      <w:r>
+        <w:rPr>
+          <w:noProof/>
+        </w:rPr>
+        <w:t>.</w:t>
+      </w:r>
+      <w:r>
+        <w:rPr>
+          <w:noProof/>
+        </w:rPr>
+        <w:t xml:space="preserve"> Ensuite la fonction se charge d’acquerir le pseudo du joueur qui est directement enregistrée dans les fichiers de sauvegarde </w:t>
+      </w:r>
+      <w:r>
+        <w:rPr>
+          <w:noProof/>
+        </w:rPr>
+        <w:lastRenderedPageBreak/>
+        <w:t>gestion_scores_joueurs</w:t>
+      </w:r>
+      <w:r>
+        <w:rPr>
+          <w:noProof/>
+        </w:rPr>
+        <w:t xml:space="preserve">.csv </w:t>
+      </w:r>
+      <w:r>
+        <w:rPr>
+          <w:noProof/>
+        </w:rPr>
+        <w:t>si le joueur n’existe pas déjà et enregistre la ligne à laquelle est stockée sa sauvegarde.</w:t>
       </w:r>
     </w:p>
     <w:p/>
@@ -1012,9 +1420,13 @@
         <w:pStyle w:val="Titre3"/>
       </w:pPr>
       <w:r>
-        <w:t>Gestion des pseudo</w:t>
-      </w:r>
-    </w:p>
+        <w:t xml:space="preserve">Gestion </w:t>
+      </w:r>
+      <w:r>
+        <w:t>des pseudos</w:t>
+      </w:r>
+    </w:p>
+    <w:p/>
     <w:p/>
     <w:p>
       <w:pPr>
@@ -1046,6 +1458,7 @@
       </w:r>
     </w:p>
     <w:p/>
+    <w:p/>
     <w:p>
       <w:pPr>
         <w:pStyle w:val="Titre3"/>
@@ -1058,6 +1471,7 @@
       </w:r>
     </w:p>
     <w:p/>
+    <w:p/>
     <w:p>
       <w:pPr>
         <w:pStyle w:val="Titre3"/>
@@ -1066,7 +1480,11 @@
         <w:t>Intelligence Artificielle (ia)</w:t>
       </w:r>
     </w:p>
-    <w:p>
+    <w:p/>
+    <w:p>
+      <w:pPr>
+        <w:ind w:firstLine="708"/>
+      </w:pPr>
       <w:r>
         <w:t>Afin de réaliser ce programme, nous avons d</w:t>
       </w:r>
@@ -1077,6 +1495,9 @@
         <w:t xml:space="preserve"> crée</w:t>
       </w:r>
       <w:r>
+        <w:t>r</w:t>
+      </w:r>
+      <w:r>
         <w:t xml:space="preserve"> deux</w:t>
       </w:r>
       <w:r>
@@ -1107,13 +1528,31 @@
         <w:t xml:space="preserve">  Ces deux ia prennent la forme de deux fonction (</w:t>
       </w:r>
       <w:r>
-        <w:t>proposeContratIa et choixCarte</w:t>
-      </w:r>
-      <w:r>
-        <w:t>Ia) qui prennent comme paramètre de nombreuse information sur la partie comme les joueur que le joueur à en main</w:t>
-      </w:r>
-      <w:r>
-        <w:t xml:space="preserve"> ; et retournent </w:t>
+        <w:t>proposeContratI</w:t>
+      </w:r>
+      <w:r>
+        <w:t>A</w:t>
+      </w:r>
+      <w:r>
+        <w:t xml:space="preserve"> et choixCarte</w:t>
+      </w:r>
+      <w:r>
+        <w:t>I</w:t>
+      </w:r>
+      <w:r>
+        <w:t>A</w:t>
+      </w:r>
+      <w:r>
+        <w:t xml:space="preserve">) qui prennent comme paramètre de nombreuse information sur la partie comme les </w:t>
+      </w:r>
+      <w:r>
+        <w:t>cartes</w:t>
+      </w:r>
+      <w:r>
+        <w:t xml:space="preserve"> que le joueur à en main</w:t>
+      </w:r>
+      <w:r>
+        <w:t xml:space="preserve"> et retournent </w:t>
       </w:r>
       <w:r>
         <w:t>respectivement</w:t>
@@ -1144,17 +1583,9 @@
       <w:r>
         <w:t xml:space="preserve">Afin de </w:t>
       </w:r>
-      <w:proofErr w:type="spellStart"/>
-      <w:r>
-        <w:t>d</w:t>
-      </w:r>
-      <w:r>
-        <w:t>étemie</w:t>
-      </w:r>
-      <w:r>
-        <w:t>r</w:t>
-      </w:r>
-      <w:proofErr w:type="spellEnd"/>
+      <w:r>
+        <w:t>déterminer</w:t>
+      </w:r>
       <w:r>
         <w:t xml:space="preserve"> quelle contrat l’ordinateur va prendre on calcule la force de la main, cette </w:t>
       </w:r>
@@ -2040,6 +2471,15 @@
 </file>
 
 <file path=customXml/item2.xml><?xml version="1.0" encoding="utf-8"?>
+<?mso-contentType ?>
+<FormTemplates xmlns="http://schemas.microsoft.com/sharepoint/v3/contenttype/forms">
+  <Display>DocumentLibraryForm</Display>
+  <Edit>DocumentLibraryForm</Edit>
+  <New>DocumentLibraryForm</New>
+</FormTemplates>
+</file>
+
+<file path=customXml/item3.xml><?xml version="1.0" encoding="utf-8"?>
 <ct:contentTypeSchema xmlns:ct="http://schemas.microsoft.com/office/2006/metadata/contentType" xmlns:ma="http://schemas.microsoft.com/office/2006/metadata/properties/metaAttributes" ct:_="" ma:_="" ma:contentTypeName="Document" ma:contentTypeID="0x010100656473A31C00EE4EBF071CED4DEB1FAF" ma:contentTypeVersion="10" ma:contentTypeDescription="Crée un document." ma:contentTypeScope="" ma:versionID="96f8dfa32c20d07f54f4b99888f04e55">
   <xsd:schema xmlns:xsd="http://www.w3.org/2001/XMLSchema" xmlns:xs="http://www.w3.org/2001/XMLSchema" xmlns:p="http://schemas.microsoft.com/office/2006/metadata/properties" xmlns:ns3="c417d3a4-f8ee-41b3-bb9f-205e6a1ee1db" targetNamespace="http://schemas.microsoft.com/office/2006/metadata/properties" ma:root="true" ma:fieldsID="40a360c9f505e76a6853a409a234ac48" ns3:_="">
     <xsd:import namespace="c417d3a4-f8ee-41b3-bb9f-205e6a1ee1db"/>
@@ -2223,15 +2663,6 @@
 </ct:contentTypeSchema>
 </file>
 
-<file path=customXml/item3.xml><?xml version="1.0" encoding="utf-8"?>
-<?mso-contentType ?>
-<FormTemplates xmlns="http://schemas.microsoft.com/sharepoint/v3/contenttype/forms">
-  <Display>DocumentLibraryForm</Display>
-  <Edit>DocumentLibraryForm</Edit>
-  <New>DocumentLibraryForm</New>
-</FormTemplates>
-</file>
-
 <file path=customXml/itemProps1.xml><?xml version="1.0" encoding="utf-8"?>
 <ds:datastoreItem xmlns:ds="http://schemas.openxmlformats.org/officeDocument/2006/customXml" ds:itemID="{C9BC2DB3-3663-4CA4-974C-67307114B448}">
   <ds:schemaRefs>
@@ -2242,6 +2673,14 @@
 </file>
 
 <file path=customXml/itemProps2.xml><?xml version="1.0" encoding="utf-8"?>
+<ds:datastoreItem xmlns:ds="http://schemas.openxmlformats.org/officeDocument/2006/customXml" ds:itemID="{FEDD91B7-CFA6-4191-860E-2CB2B17C1B6D}">
+  <ds:schemaRefs>
+    <ds:schemaRef ds:uri="http://schemas.microsoft.com/sharepoint/v3/contenttype/forms"/>
+  </ds:schemaRefs>
+</ds:datastoreItem>
+</file>
+
+<file path=customXml/itemProps3.xml><?xml version="1.0" encoding="utf-8"?>
 <ds:datastoreItem xmlns:ds="http://schemas.openxmlformats.org/officeDocument/2006/customXml" ds:itemID="{D79D7DB5-D511-47A9-9FC9-2C1E9F25C6C2}">
   <ds:schemaRefs>
     <ds:schemaRef ds:uri="http://schemas.microsoft.com/office/2006/metadata/contentType"/>
@@ -2257,12 +2696,4 @@
     <ds:schemaRef ds:uri="http://schemas.microsoft.com/internal/obd"/>
   </ds:schemaRefs>
 </ds:datastoreItem>
-</file>
-
-<file path=customXml/itemProps3.xml><?xml version="1.0" encoding="utf-8"?>
-<ds:datastoreItem xmlns:ds="http://schemas.openxmlformats.org/officeDocument/2006/customXml" ds:itemID="{FEDD91B7-CFA6-4191-860E-2CB2B17C1B6D}">
-  <ds:schemaRefs>
-    <ds:schemaRef ds:uri="http://schemas.microsoft.com/sharepoint/v3/contenttype/forms"/>
-  </ds:schemaRefs>
-</ds:datastoreItem>
 </file>
</xml_diff>